<commit_message>
Se termina la practica 2.6 de Base de Datos I
</commit_message>
<xml_diff>
--- a/Bases de datos I/Tareas/Practica 2.6 Sistema de Facturacion.docx
+++ b/Bases de datos I/Tareas/Practica 2.6 Sistema de Facturacion.docx
@@ -7415,6 +7415,695 @@
     </w:p>
     <w:p>
       <w:pPr>
+        <w:shd w:val="clear" w:color="auto" w:fill="1E1E1E"/>
+        <w:spacing w:after="0" w:line="285" w:lineRule="atLeast"/>
+        <w:rPr>
+          <w:rFonts w:ascii="Consolas" w:eastAsia="Times New Roman" w:hAnsi="Consolas" w:cs="Times New Roman"/>
+          <w:color w:val="D4D4D4"/>
+          <w:sz w:val="21"/>
+          <w:szCs w:val="21"/>
+          <w:lang w:val="es-419" w:eastAsia="es-419"/>
+        </w:rPr>
+      </w:pPr>
+    </w:p>
+    <w:p>
+      <w:pPr>
+        <w:shd w:val="clear" w:color="auto" w:fill="1E1E1E"/>
+        <w:spacing w:after="0" w:line="285" w:lineRule="atLeast"/>
+        <w:rPr>
+          <w:rFonts w:ascii="Consolas" w:eastAsia="Times New Roman" w:hAnsi="Consolas" w:cs="Times New Roman"/>
+          <w:color w:val="D4D4D4"/>
+          <w:sz w:val="21"/>
+          <w:szCs w:val="21"/>
+          <w:lang w:val="es-419" w:eastAsia="es-419"/>
+        </w:rPr>
+      </w:pPr>
+      <w:proofErr w:type="spellStart"/>
+      <w:r>
+        <w:rPr>
+          <w:rFonts w:ascii="Consolas" w:eastAsia="Times New Roman" w:hAnsi="Consolas" w:cs="Times New Roman"/>
+          <w:color w:val="569CD6"/>
+          <w:sz w:val="21"/>
+          <w:szCs w:val="21"/>
+          <w:lang w:val="es-419" w:eastAsia="es-419"/>
+        </w:rPr>
+        <w:t>insert</w:t>
+      </w:r>
+      <w:proofErr w:type="spellEnd"/>
+      <w:r>
+        <w:rPr>
+          <w:rFonts w:ascii="Consolas" w:eastAsia="Times New Roman" w:hAnsi="Consolas" w:cs="Times New Roman"/>
+          <w:color w:val="569CD6"/>
+          <w:sz w:val="21"/>
+          <w:szCs w:val="21"/>
+          <w:lang w:val="es-419" w:eastAsia="es-419"/>
+        </w:rPr>
+        <w:t xml:space="preserve"> </w:t>
+      </w:r>
+      <w:proofErr w:type="spellStart"/>
+      <w:r>
+        <w:rPr>
+          <w:rFonts w:ascii="Consolas" w:eastAsia="Times New Roman" w:hAnsi="Consolas" w:cs="Times New Roman"/>
+          <w:color w:val="569CD6"/>
+          <w:sz w:val="21"/>
+          <w:szCs w:val="21"/>
+          <w:lang w:val="es-419" w:eastAsia="es-419"/>
+        </w:rPr>
+        <w:t>into</w:t>
+      </w:r>
+      <w:proofErr w:type="spellEnd"/>
+      <w:r>
+        <w:rPr>
+          <w:rFonts w:ascii="Consolas" w:eastAsia="Times New Roman" w:hAnsi="Consolas" w:cs="Times New Roman"/>
+          <w:color w:val="D4D4D4"/>
+          <w:sz w:val="21"/>
+          <w:szCs w:val="21"/>
+          <w:lang w:val="es-419" w:eastAsia="es-419"/>
+        </w:rPr>
+        <w:t xml:space="preserve"> facturas </w:t>
+      </w:r>
+      <w:proofErr w:type="spellStart"/>
+      <w:r>
+        <w:rPr>
+          <w:rFonts w:ascii="Consolas" w:eastAsia="Times New Roman" w:hAnsi="Consolas" w:cs="Times New Roman"/>
+          <w:color w:val="569CD6"/>
+          <w:sz w:val="21"/>
+          <w:szCs w:val="21"/>
+          <w:lang w:val="es-419" w:eastAsia="es-419"/>
+        </w:rPr>
+        <w:t>values</w:t>
+      </w:r>
+      <w:proofErr w:type="spellEnd"/>
+      <w:r>
+        <w:rPr>
+          <w:rFonts w:ascii="Consolas" w:eastAsia="Times New Roman" w:hAnsi="Consolas" w:cs="Times New Roman"/>
+          <w:color w:val="D4D4D4"/>
+          <w:sz w:val="21"/>
+          <w:szCs w:val="21"/>
+          <w:lang w:val="es-419" w:eastAsia="es-419"/>
+        </w:rPr>
+        <w:t xml:space="preserve"> (</w:t>
+      </w:r>
+      <w:r>
+        <w:rPr>
+          <w:rFonts w:ascii="Consolas" w:eastAsia="Times New Roman" w:hAnsi="Consolas" w:cs="Times New Roman"/>
+          <w:color w:val="B5CEA8"/>
+          <w:sz w:val="21"/>
+          <w:szCs w:val="21"/>
+          <w:lang w:val="es-419" w:eastAsia="es-419"/>
+        </w:rPr>
+        <w:t>1</w:t>
+      </w:r>
+      <w:r>
+        <w:rPr>
+          <w:rFonts w:ascii="Consolas" w:eastAsia="Times New Roman" w:hAnsi="Consolas" w:cs="Times New Roman"/>
+          <w:color w:val="D4D4D4"/>
+          <w:sz w:val="21"/>
+          <w:szCs w:val="21"/>
+          <w:lang w:val="es-419" w:eastAsia="es-419"/>
+        </w:rPr>
+        <w:t xml:space="preserve">, </w:t>
+      </w:r>
+      <w:r>
+        <w:rPr>
+          <w:rFonts w:ascii="Consolas" w:eastAsia="Times New Roman" w:hAnsi="Consolas" w:cs="Times New Roman"/>
+          <w:color w:val="CE9178"/>
+          <w:sz w:val="21"/>
+          <w:szCs w:val="21"/>
+          <w:lang w:val="es-419" w:eastAsia="es-419"/>
+        </w:rPr>
+        <w:t>'2024-05-02'</w:t>
+      </w:r>
+      <w:r>
+        <w:rPr>
+          <w:rFonts w:ascii="Consolas" w:eastAsia="Times New Roman" w:hAnsi="Consolas" w:cs="Times New Roman"/>
+          <w:color w:val="D4D4D4"/>
+          <w:sz w:val="21"/>
+          <w:szCs w:val="21"/>
+          <w:lang w:val="es-419" w:eastAsia="es-419"/>
+        </w:rPr>
+        <w:t xml:space="preserve">, </w:t>
+      </w:r>
+      <w:r>
+        <w:rPr>
+          <w:rFonts w:ascii="Consolas" w:eastAsia="Times New Roman" w:hAnsi="Consolas" w:cs="Times New Roman"/>
+          <w:color w:val="B5CEA8"/>
+          <w:sz w:val="21"/>
+          <w:szCs w:val="21"/>
+          <w:lang w:val="es-419" w:eastAsia="es-419"/>
+        </w:rPr>
+        <w:t>1</w:t>
+      </w:r>
+      <w:r>
+        <w:rPr>
+          <w:rFonts w:ascii="Consolas" w:eastAsia="Times New Roman" w:hAnsi="Consolas" w:cs="Times New Roman"/>
+          <w:color w:val="D4D4D4"/>
+          <w:sz w:val="21"/>
+          <w:szCs w:val="21"/>
+          <w:lang w:val="es-419" w:eastAsia="es-419"/>
+        </w:rPr>
+        <w:t xml:space="preserve">, </w:t>
+      </w:r>
+      <w:r>
+        <w:rPr>
+          <w:rFonts w:ascii="Consolas" w:eastAsia="Times New Roman" w:hAnsi="Consolas" w:cs="Times New Roman"/>
+          <w:color w:val="B5CEA8"/>
+          <w:sz w:val="21"/>
+          <w:szCs w:val="21"/>
+          <w:lang w:val="es-419" w:eastAsia="es-419"/>
+        </w:rPr>
+        <w:t>500</w:t>
+      </w:r>
+      <w:r>
+        <w:rPr>
+          <w:rFonts w:ascii="Consolas" w:eastAsia="Times New Roman" w:hAnsi="Consolas" w:cs="Times New Roman"/>
+          <w:color w:val="D4D4D4"/>
+          <w:sz w:val="21"/>
+          <w:szCs w:val="21"/>
+          <w:lang w:val="es-419" w:eastAsia="es-419"/>
+        </w:rPr>
+        <w:t xml:space="preserve">, </w:t>
+      </w:r>
+      <w:r>
+        <w:rPr>
+          <w:rFonts w:ascii="Consolas" w:eastAsia="Times New Roman" w:hAnsi="Consolas" w:cs="Times New Roman"/>
+          <w:color w:val="CE9178"/>
+          <w:sz w:val="21"/>
+          <w:szCs w:val="21"/>
+          <w:lang w:val="es-419" w:eastAsia="es-419"/>
+        </w:rPr>
+        <w:t>'Compra de 5 desarmadores'</w:t>
+      </w:r>
+      <w:r>
+        <w:rPr>
+          <w:rFonts w:ascii="Consolas" w:eastAsia="Times New Roman" w:hAnsi="Consolas" w:cs="Times New Roman"/>
+          <w:color w:val="D4D4D4"/>
+          <w:sz w:val="21"/>
+          <w:szCs w:val="21"/>
+          <w:lang w:val="es-419" w:eastAsia="es-419"/>
+        </w:rPr>
+        <w:t>),</w:t>
+      </w:r>
+    </w:p>
+    <w:p>
+      <w:pPr>
+        <w:shd w:val="clear" w:color="auto" w:fill="1E1E1E"/>
+        <w:spacing w:after="0" w:line="285" w:lineRule="atLeast"/>
+        <w:rPr>
+          <w:rFonts w:ascii="Consolas" w:eastAsia="Times New Roman" w:hAnsi="Consolas" w:cs="Times New Roman"/>
+          <w:color w:val="D4D4D4"/>
+          <w:sz w:val="21"/>
+          <w:szCs w:val="21"/>
+          <w:lang w:val="es-419" w:eastAsia="es-419"/>
+        </w:rPr>
+      </w:pPr>
+      <w:r>
+        <w:rPr>
+          <w:rFonts w:ascii="Consolas" w:eastAsia="Times New Roman" w:hAnsi="Consolas" w:cs="Times New Roman"/>
+          <w:color w:val="D4D4D4"/>
+          <w:sz w:val="21"/>
+          <w:szCs w:val="21"/>
+          <w:lang w:val="es-419" w:eastAsia="es-419"/>
+        </w:rPr>
+        <w:t>(</w:t>
+      </w:r>
+      <w:r>
+        <w:rPr>
+          <w:rFonts w:ascii="Consolas" w:eastAsia="Times New Roman" w:hAnsi="Consolas" w:cs="Times New Roman"/>
+          <w:color w:val="B5CEA8"/>
+          <w:sz w:val="21"/>
+          <w:szCs w:val="21"/>
+          <w:lang w:val="es-419" w:eastAsia="es-419"/>
+        </w:rPr>
+        <w:t>2</w:t>
+      </w:r>
+      <w:r>
+        <w:rPr>
+          <w:rFonts w:ascii="Consolas" w:eastAsia="Times New Roman" w:hAnsi="Consolas" w:cs="Times New Roman"/>
+          <w:color w:val="D4D4D4"/>
+          <w:sz w:val="21"/>
+          <w:szCs w:val="21"/>
+          <w:lang w:val="es-419" w:eastAsia="es-419"/>
+        </w:rPr>
+        <w:t xml:space="preserve">, </w:t>
+      </w:r>
+      <w:r>
+        <w:rPr>
+          <w:rFonts w:ascii="Consolas" w:eastAsia="Times New Roman" w:hAnsi="Consolas" w:cs="Times New Roman"/>
+          <w:color w:val="CE9178"/>
+          <w:sz w:val="21"/>
+          <w:szCs w:val="21"/>
+          <w:lang w:val="es-419" w:eastAsia="es-419"/>
+        </w:rPr>
+        <w:t>'2024-05-02'</w:t>
+      </w:r>
+      <w:r>
+        <w:rPr>
+          <w:rFonts w:ascii="Consolas" w:eastAsia="Times New Roman" w:hAnsi="Consolas" w:cs="Times New Roman"/>
+          <w:color w:val="D4D4D4"/>
+          <w:sz w:val="21"/>
+          <w:szCs w:val="21"/>
+          <w:lang w:val="es-419" w:eastAsia="es-419"/>
+        </w:rPr>
+        <w:t xml:space="preserve">, </w:t>
+      </w:r>
+      <w:r>
+        <w:rPr>
+          <w:rFonts w:ascii="Consolas" w:eastAsia="Times New Roman" w:hAnsi="Consolas" w:cs="Times New Roman"/>
+          <w:color w:val="B5CEA8"/>
+          <w:sz w:val="21"/>
+          <w:szCs w:val="21"/>
+          <w:lang w:val="es-419" w:eastAsia="es-419"/>
+        </w:rPr>
+        <w:t>1</w:t>
+      </w:r>
+      <w:r>
+        <w:rPr>
+          <w:rFonts w:ascii="Consolas" w:eastAsia="Times New Roman" w:hAnsi="Consolas" w:cs="Times New Roman"/>
+          <w:color w:val="D4D4D4"/>
+          <w:sz w:val="21"/>
+          <w:szCs w:val="21"/>
+          <w:lang w:val="es-419" w:eastAsia="es-419"/>
+        </w:rPr>
+        <w:t xml:space="preserve">, </w:t>
+      </w:r>
+      <w:r>
+        <w:rPr>
+          <w:rFonts w:ascii="Consolas" w:eastAsia="Times New Roman" w:hAnsi="Consolas" w:cs="Times New Roman"/>
+          <w:color w:val="B5CEA8"/>
+          <w:sz w:val="21"/>
+          <w:szCs w:val="21"/>
+          <w:lang w:val="es-419" w:eastAsia="es-419"/>
+        </w:rPr>
+        <w:t>165</w:t>
+      </w:r>
+      <w:r>
+        <w:rPr>
+          <w:rFonts w:ascii="Consolas" w:eastAsia="Times New Roman" w:hAnsi="Consolas" w:cs="Times New Roman"/>
+          <w:color w:val="D4D4D4"/>
+          <w:sz w:val="21"/>
+          <w:szCs w:val="21"/>
+          <w:lang w:val="es-419" w:eastAsia="es-419"/>
+        </w:rPr>
+        <w:t xml:space="preserve">, </w:t>
+      </w:r>
+      <w:r>
+        <w:rPr>
+          <w:rFonts w:ascii="Consolas" w:eastAsia="Times New Roman" w:hAnsi="Consolas" w:cs="Times New Roman"/>
+          <w:color w:val="CE9178"/>
+          <w:sz w:val="21"/>
+          <w:szCs w:val="21"/>
+          <w:lang w:val="es-419" w:eastAsia="es-419"/>
+        </w:rPr>
+        <w:t>'Compra de una pinza y un mazo'</w:t>
+      </w:r>
+      <w:r>
+        <w:rPr>
+          <w:rFonts w:ascii="Consolas" w:eastAsia="Times New Roman" w:hAnsi="Consolas" w:cs="Times New Roman"/>
+          <w:color w:val="D4D4D4"/>
+          <w:sz w:val="21"/>
+          <w:szCs w:val="21"/>
+          <w:lang w:val="es-419" w:eastAsia="es-419"/>
+        </w:rPr>
+        <w:t>);</w:t>
+      </w:r>
+    </w:p>
+    <w:p>
+      <w:pPr>
+        <w:shd w:val="clear" w:color="auto" w:fill="1E1E1E"/>
+        <w:spacing w:after="0" w:line="285" w:lineRule="atLeast"/>
+        <w:rPr>
+          <w:rFonts w:ascii="Consolas" w:eastAsia="Times New Roman" w:hAnsi="Consolas" w:cs="Times New Roman"/>
+          <w:color w:val="D4D4D4"/>
+          <w:sz w:val="21"/>
+          <w:szCs w:val="21"/>
+          <w:lang w:val="es-419" w:eastAsia="es-419"/>
+        </w:rPr>
+      </w:pPr>
+    </w:p>
+    <w:p>
+      <w:pPr>
+        <w:shd w:val="clear" w:color="auto" w:fill="1E1E1E"/>
+        <w:spacing w:after="0" w:line="285" w:lineRule="atLeast"/>
+        <w:rPr>
+          <w:rFonts w:ascii="Consolas" w:eastAsia="Times New Roman" w:hAnsi="Consolas" w:cs="Times New Roman"/>
+          <w:color w:val="D4D4D4"/>
+          <w:sz w:val="21"/>
+          <w:szCs w:val="21"/>
+          <w:lang w:val="en-US" w:eastAsia="es-419"/>
+        </w:rPr>
+      </w:pPr>
+      <w:r>
+        <w:rPr>
+          <w:rFonts w:ascii="Consolas" w:eastAsia="Times New Roman" w:hAnsi="Consolas" w:cs="Times New Roman"/>
+          <w:color w:val="569CD6"/>
+          <w:sz w:val="21"/>
+          <w:szCs w:val="21"/>
+          <w:lang w:val="en-US" w:eastAsia="es-419"/>
+        </w:rPr>
+        <w:t>insert into</w:t>
+      </w:r>
+      <w:r>
+        <w:rPr>
+          <w:rFonts w:ascii="Consolas" w:eastAsia="Times New Roman" w:hAnsi="Consolas" w:cs="Times New Roman"/>
+          <w:color w:val="D4D4D4"/>
+          <w:sz w:val="21"/>
+          <w:szCs w:val="21"/>
+          <w:lang w:val="en-US" w:eastAsia="es-419"/>
+        </w:rPr>
+        <w:t xml:space="preserve"> </w:t>
+      </w:r>
+      <w:proofErr w:type="spellStart"/>
+      <w:r>
+        <w:rPr>
+          <w:rFonts w:ascii="Consolas" w:eastAsia="Times New Roman" w:hAnsi="Consolas" w:cs="Times New Roman"/>
+          <w:color w:val="D4D4D4"/>
+          <w:sz w:val="21"/>
+          <w:szCs w:val="21"/>
+          <w:lang w:val="en-US" w:eastAsia="es-419"/>
+        </w:rPr>
+        <w:t>detalles_fac</w:t>
+      </w:r>
+      <w:proofErr w:type="spellEnd"/>
+      <w:r>
+        <w:rPr>
+          <w:rFonts w:ascii="Consolas" w:eastAsia="Times New Roman" w:hAnsi="Consolas" w:cs="Times New Roman"/>
+          <w:color w:val="D4D4D4"/>
+          <w:sz w:val="21"/>
+          <w:szCs w:val="21"/>
+          <w:lang w:val="en-US" w:eastAsia="es-419"/>
+        </w:rPr>
+        <w:t xml:space="preserve"> </w:t>
+      </w:r>
+      <w:r>
+        <w:rPr>
+          <w:rFonts w:ascii="Consolas" w:eastAsia="Times New Roman" w:hAnsi="Consolas" w:cs="Times New Roman"/>
+          <w:color w:val="569CD6"/>
+          <w:sz w:val="21"/>
+          <w:szCs w:val="21"/>
+          <w:lang w:val="en-US" w:eastAsia="es-419"/>
+        </w:rPr>
+        <w:t>values</w:t>
+      </w:r>
+      <w:r>
+        <w:rPr>
+          <w:rFonts w:ascii="Consolas" w:eastAsia="Times New Roman" w:hAnsi="Consolas" w:cs="Times New Roman"/>
+          <w:color w:val="D4D4D4"/>
+          <w:sz w:val="21"/>
+          <w:szCs w:val="21"/>
+          <w:lang w:val="en-US" w:eastAsia="es-419"/>
+        </w:rPr>
+        <w:t xml:space="preserve"> (</w:t>
+      </w:r>
+      <w:r>
+        <w:rPr>
+          <w:rFonts w:ascii="Consolas" w:eastAsia="Times New Roman" w:hAnsi="Consolas" w:cs="Times New Roman"/>
+          <w:color w:val="B5CEA8"/>
+          <w:sz w:val="21"/>
+          <w:szCs w:val="21"/>
+          <w:lang w:val="en-US" w:eastAsia="es-419"/>
+        </w:rPr>
+        <w:t>1</w:t>
+      </w:r>
+      <w:r>
+        <w:rPr>
+          <w:rFonts w:ascii="Consolas" w:eastAsia="Times New Roman" w:hAnsi="Consolas" w:cs="Times New Roman"/>
+          <w:color w:val="D4D4D4"/>
+          <w:sz w:val="21"/>
+          <w:szCs w:val="21"/>
+          <w:lang w:val="en-US" w:eastAsia="es-419"/>
+        </w:rPr>
+        <w:t xml:space="preserve">, </w:t>
+      </w:r>
+      <w:r>
+        <w:rPr>
+          <w:rFonts w:ascii="Consolas" w:eastAsia="Times New Roman" w:hAnsi="Consolas" w:cs="Times New Roman"/>
+          <w:color w:val="B5CEA8"/>
+          <w:sz w:val="21"/>
+          <w:szCs w:val="21"/>
+          <w:lang w:val="en-US" w:eastAsia="es-419"/>
+        </w:rPr>
+        <w:t>1</w:t>
+      </w:r>
+      <w:r>
+        <w:rPr>
+          <w:rFonts w:ascii="Consolas" w:eastAsia="Times New Roman" w:hAnsi="Consolas" w:cs="Times New Roman"/>
+          <w:color w:val="D4D4D4"/>
+          <w:sz w:val="21"/>
+          <w:szCs w:val="21"/>
+          <w:lang w:val="en-US" w:eastAsia="es-419"/>
+        </w:rPr>
+        <w:t xml:space="preserve">, </w:t>
+      </w:r>
+      <w:r>
+        <w:rPr>
+          <w:rFonts w:ascii="Consolas" w:eastAsia="Times New Roman" w:hAnsi="Consolas" w:cs="Times New Roman"/>
+          <w:color w:val="B5CEA8"/>
+          <w:sz w:val="21"/>
+          <w:szCs w:val="21"/>
+          <w:lang w:val="en-US" w:eastAsia="es-419"/>
+        </w:rPr>
+        <w:t>1</w:t>
+      </w:r>
+      <w:r>
+        <w:rPr>
+          <w:rFonts w:ascii="Consolas" w:eastAsia="Times New Roman" w:hAnsi="Consolas" w:cs="Times New Roman"/>
+          <w:color w:val="D4D4D4"/>
+          <w:sz w:val="21"/>
+          <w:szCs w:val="21"/>
+          <w:lang w:val="en-US" w:eastAsia="es-419"/>
+        </w:rPr>
+        <w:t xml:space="preserve">, </w:t>
+      </w:r>
+      <w:r>
+        <w:rPr>
+          <w:rFonts w:ascii="Consolas" w:eastAsia="Times New Roman" w:hAnsi="Consolas" w:cs="Times New Roman"/>
+          <w:color w:val="B5CEA8"/>
+          <w:sz w:val="21"/>
+          <w:szCs w:val="21"/>
+          <w:lang w:val="en-US" w:eastAsia="es-419"/>
+        </w:rPr>
+        <w:t>3</w:t>
+      </w:r>
+      <w:r>
+        <w:rPr>
+          <w:rFonts w:ascii="Consolas" w:eastAsia="Times New Roman" w:hAnsi="Consolas" w:cs="Times New Roman"/>
+          <w:color w:val="D4D4D4"/>
+          <w:sz w:val="21"/>
+          <w:szCs w:val="21"/>
+          <w:lang w:val="en-US" w:eastAsia="es-419"/>
+        </w:rPr>
+        <w:t>),</w:t>
+      </w:r>
+    </w:p>
+    <w:p>
+      <w:pPr>
+        <w:shd w:val="clear" w:color="auto" w:fill="1E1E1E"/>
+        <w:spacing w:after="0" w:line="285" w:lineRule="atLeast"/>
+        <w:rPr>
+          <w:rFonts w:ascii="Consolas" w:eastAsia="Times New Roman" w:hAnsi="Consolas" w:cs="Times New Roman"/>
+          <w:color w:val="D4D4D4"/>
+          <w:sz w:val="21"/>
+          <w:szCs w:val="21"/>
+          <w:lang w:val="es-419" w:eastAsia="es-419"/>
+        </w:rPr>
+      </w:pPr>
+      <w:r>
+        <w:rPr>
+          <w:rFonts w:ascii="Consolas" w:eastAsia="Times New Roman" w:hAnsi="Consolas" w:cs="Times New Roman"/>
+          <w:color w:val="D4D4D4"/>
+          <w:sz w:val="21"/>
+          <w:szCs w:val="21"/>
+          <w:lang w:val="es-419" w:eastAsia="es-419"/>
+        </w:rPr>
+        <w:t>(</w:t>
+      </w:r>
+      <w:r>
+        <w:rPr>
+          <w:rFonts w:ascii="Consolas" w:eastAsia="Times New Roman" w:hAnsi="Consolas" w:cs="Times New Roman"/>
+          <w:color w:val="B5CEA8"/>
+          <w:sz w:val="21"/>
+          <w:szCs w:val="21"/>
+          <w:lang w:val="es-419" w:eastAsia="es-419"/>
+        </w:rPr>
+        <w:t>2</w:t>
+      </w:r>
+      <w:r>
+        <w:rPr>
+          <w:rFonts w:ascii="Consolas" w:eastAsia="Times New Roman" w:hAnsi="Consolas" w:cs="Times New Roman"/>
+          <w:color w:val="D4D4D4"/>
+          <w:sz w:val="21"/>
+          <w:szCs w:val="21"/>
+          <w:lang w:val="es-419" w:eastAsia="es-419"/>
+        </w:rPr>
+        <w:t xml:space="preserve">, </w:t>
+      </w:r>
+      <w:r>
+        <w:rPr>
+          <w:rFonts w:ascii="Consolas" w:eastAsia="Times New Roman" w:hAnsi="Consolas" w:cs="Times New Roman"/>
+          <w:color w:val="B5CEA8"/>
+          <w:sz w:val="21"/>
+          <w:szCs w:val="21"/>
+          <w:lang w:val="es-419" w:eastAsia="es-419"/>
+        </w:rPr>
+        <w:t>1</w:t>
+      </w:r>
+      <w:r>
+        <w:rPr>
+          <w:rFonts w:ascii="Consolas" w:eastAsia="Times New Roman" w:hAnsi="Consolas" w:cs="Times New Roman"/>
+          <w:color w:val="D4D4D4"/>
+          <w:sz w:val="21"/>
+          <w:szCs w:val="21"/>
+          <w:lang w:val="es-419" w:eastAsia="es-419"/>
+        </w:rPr>
+        <w:t xml:space="preserve">, </w:t>
+      </w:r>
+      <w:r>
+        <w:rPr>
+          <w:rFonts w:ascii="Consolas" w:eastAsia="Times New Roman" w:hAnsi="Consolas" w:cs="Times New Roman"/>
+          <w:color w:val="B5CEA8"/>
+          <w:sz w:val="21"/>
+          <w:szCs w:val="21"/>
+          <w:lang w:val="es-419" w:eastAsia="es-419"/>
+        </w:rPr>
+        <w:t>2</w:t>
+      </w:r>
+      <w:r>
+        <w:rPr>
+          <w:rFonts w:ascii="Consolas" w:eastAsia="Times New Roman" w:hAnsi="Consolas" w:cs="Times New Roman"/>
+          <w:color w:val="D4D4D4"/>
+          <w:sz w:val="21"/>
+          <w:szCs w:val="21"/>
+          <w:lang w:val="es-419" w:eastAsia="es-419"/>
+        </w:rPr>
+        <w:t xml:space="preserve">, </w:t>
+      </w:r>
+      <w:r>
+        <w:rPr>
+          <w:rFonts w:ascii="Consolas" w:eastAsia="Times New Roman" w:hAnsi="Consolas" w:cs="Times New Roman"/>
+          <w:color w:val="B5CEA8"/>
+          <w:sz w:val="21"/>
+          <w:szCs w:val="21"/>
+          <w:lang w:val="es-419" w:eastAsia="es-419"/>
+        </w:rPr>
+        <w:t>1</w:t>
+      </w:r>
+      <w:r>
+        <w:rPr>
+          <w:rFonts w:ascii="Consolas" w:eastAsia="Times New Roman" w:hAnsi="Consolas" w:cs="Times New Roman"/>
+          <w:color w:val="D4D4D4"/>
+          <w:sz w:val="21"/>
+          <w:szCs w:val="21"/>
+          <w:lang w:val="es-419" w:eastAsia="es-419"/>
+        </w:rPr>
+        <w:t>),</w:t>
+      </w:r>
+    </w:p>
+    <w:p>
+      <w:pPr>
+        <w:shd w:val="clear" w:color="auto" w:fill="1E1E1E"/>
+        <w:spacing w:after="0" w:line="285" w:lineRule="atLeast"/>
+        <w:rPr>
+          <w:rFonts w:ascii="Consolas" w:eastAsia="Times New Roman" w:hAnsi="Consolas" w:cs="Times New Roman"/>
+          <w:color w:val="D4D4D4"/>
+          <w:sz w:val="21"/>
+          <w:szCs w:val="21"/>
+          <w:lang w:val="es-419" w:eastAsia="es-419"/>
+        </w:rPr>
+      </w:pPr>
+      <w:r>
+        <w:rPr>
+          <w:rFonts w:ascii="Consolas" w:eastAsia="Times New Roman" w:hAnsi="Consolas" w:cs="Times New Roman"/>
+          <w:color w:val="D4D4D4"/>
+          <w:sz w:val="21"/>
+          <w:szCs w:val="21"/>
+          <w:lang w:val="es-419" w:eastAsia="es-419"/>
+        </w:rPr>
+        <w:t>(</w:t>
+      </w:r>
+      <w:r>
+        <w:rPr>
+          <w:rFonts w:ascii="Consolas" w:eastAsia="Times New Roman" w:hAnsi="Consolas" w:cs="Times New Roman"/>
+          <w:color w:val="B5CEA8"/>
+          <w:sz w:val="21"/>
+          <w:szCs w:val="21"/>
+          <w:lang w:val="es-419" w:eastAsia="es-419"/>
+        </w:rPr>
+        <w:t>3</w:t>
+      </w:r>
+      <w:r>
+        <w:rPr>
+          <w:rFonts w:ascii="Consolas" w:eastAsia="Times New Roman" w:hAnsi="Consolas" w:cs="Times New Roman"/>
+          <w:color w:val="D4D4D4"/>
+          <w:sz w:val="21"/>
+          <w:szCs w:val="21"/>
+          <w:lang w:val="es-419" w:eastAsia="es-419"/>
+        </w:rPr>
+        <w:t xml:space="preserve">, </w:t>
+      </w:r>
+      <w:r>
+        <w:rPr>
+          <w:rFonts w:ascii="Consolas" w:eastAsia="Times New Roman" w:hAnsi="Consolas" w:cs="Times New Roman"/>
+          <w:color w:val="B5CEA8"/>
+          <w:sz w:val="21"/>
+          <w:szCs w:val="21"/>
+          <w:lang w:val="es-419" w:eastAsia="es-419"/>
+        </w:rPr>
+        <w:t>1</w:t>
+      </w:r>
+      <w:r>
+        <w:rPr>
+          <w:rFonts w:ascii="Consolas" w:eastAsia="Times New Roman" w:hAnsi="Consolas" w:cs="Times New Roman"/>
+          <w:color w:val="D4D4D4"/>
+          <w:sz w:val="21"/>
+          <w:szCs w:val="21"/>
+          <w:lang w:val="es-419" w:eastAsia="es-419"/>
+        </w:rPr>
+        <w:t xml:space="preserve">, </w:t>
+      </w:r>
+      <w:r>
+        <w:rPr>
+          <w:rFonts w:ascii="Consolas" w:eastAsia="Times New Roman" w:hAnsi="Consolas" w:cs="Times New Roman"/>
+          <w:color w:val="B5CEA8"/>
+          <w:sz w:val="21"/>
+          <w:szCs w:val="21"/>
+          <w:lang w:val="es-419" w:eastAsia="es-419"/>
+        </w:rPr>
+        <w:t>3</w:t>
+      </w:r>
+      <w:r>
+        <w:rPr>
+          <w:rFonts w:ascii="Consolas" w:eastAsia="Times New Roman" w:hAnsi="Consolas" w:cs="Times New Roman"/>
+          <w:color w:val="D4D4D4"/>
+          <w:sz w:val="21"/>
+          <w:szCs w:val="21"/>
+          <w:lang w:val="es-419" w:eastAsia="es-419"/>
+        </w:rPr>
+        <w:t xml:space="preserve">, </w:t>
+      </w:r>
+      <w:r>
+        <w:rPr>
+          <w:rFonts w:ascii="Consolas" w:eastAsia="Times New Roman" w:hAnsi="Consolas" w:cs="Times New Roman"/>
+          <w:color w:val="B5CEA8"/>
+          <w:sz w:val="21"/>
+          <w:szCs w:val="21"/>
+          <w:lang w:val="es-419" w:eastAsia="es-419"/>
+        </w:rPr>
+        <w:t>5</w:t>
+      </w:r>
+      <w:r>
+        <w:rPr>
+          <w:rFonts w:ascii="Consolas" w:eastAsia="Times New Roman" w:hAnsi="Consolas" w:cs="Times New Roman"/>
+          <w:color w:val="D4D4D4"/>
+          <w:sz w:val="21"/>
+          <w:szCs w:val="21"/>
+          <w:lang w:val="es-419" w:eastAsia="es-419"/>
+        </w:rPr>
+        <w:t>);</w:t>
+      </w:r>
+    </w:p>
+    <w:p>
+      <w:pPr>
         <w:jc w:val="both"/>
         <w:rPr>
           <w:bCs/>
@@ -7480,7 +8169,6 @@
         </w:rPr>
         <w:t xml:space="preserve">Primero se crean facturas para </w:t>
       </w:r>
-      <w:proofErr w:type="spellStart"/>
       <w:r>
         <w:rPr>
           <w:bCs/>
@@ -7488,17 +8176,8 @@
           <w:szCs w:val="24"/>
           <w:lang w:val="es-419"/>
         </w:rPr>
-        <w:t>despu</w:t>
-      </w:r>
-      <w:r>
-        <w:rPr>
-          <w:bCs/>
-          <w:sz w:val="24"/>
-          <w:szCs w:val="24"/>
-        </w:rPr>
-        <w:t>és</w:t>
-      </w:r>
-      <w:proofErr w:type="spellEnd"/>
+        <w:t>después</w:t>
+      </w:r>
       <w:r>
         <w:rPr>
           <w:bCs/>
@@ -7626,6 +8305,539 @@
       <w:pPr>
         <w:jc w:val="both"/>
         <w:rPr>
+          <w:noProof/>
+        </w:rPr>
+      </w:pPr>
+      <w:r>
+        <w:rPr>
+          <w:noProof/>
+        </w:rPr>
+        <w:t xml:space="preserve">Para obtener la información, es necesario </w:t>
+      </w:r>
+      <w:r>
+        <w:rPr>
+          <w:noProof/>
+        </w:rPr>
+        <w:t>unir ciertos datos de diferentes tablas, por ejemplo, facturas, detalle de facturas, y productos.</w:t>
+      </w:r>
+    </w:p>
+    <w:p>
+      <w:pPr>
+        <w:jc w:val="both"/>
+        <w:rPr>
+          <w:bCs/>
+          <w:sz w:val="24"/>
+          <w:szCs w:val="24"/>
+        </w:rPr>
+      </w:pPr>
+      <w:r>
+        <w:rPr>
+          <w:bCs/>
+          <w:sz w:val="24"/>
+          <w:szCs w:val="24"/>
+        </w:rPr>
+        <w:drawing>
+          <wp:inline distT="0" distB="0" distL="0" distR="0" wp14:anchorId="13A73C36" wp14:editId="2D250A9C">
+            <wp:extent cx="5400040" cy="1036955"/>
+            <wp:effectExtent l="0" t="0" r="0" b="0"/>
+            <wp:docPr id="2128890994" name="Picture 1" descr="A white rectangular object with a white background&#10;&#10;Description automatically generated"/>
+            <wp:cNvGraphicFramePr>
+              <a:graphicFrameLocks xmlns:a="http://schemas.openxmlformats.org/drawingml/2006/main" noChangeAspect="1"/>
+            </wp:cNvGraphicFramePr>
+            <a:graphic xmlns:a="http://schemas.openxmlformats.org/drawingml/2006/main">
+              <a:graphicData uri="http://schemas.openxmlformats.org/drawingml/2006/picture">
+                <pic:pic xmlns:pic="http://schemas.openxmlformats.org/drawingml/2006/picture">
+                  <pic:nvPicPr>
+                    <pic:cNvPr id="2128890994" name="Picture 1" descr="A white rectangular object with a white background&#10;&#10;Description automatically generated"/>
+                    <pic:cNvPicPr/>
+                  </pic:nvPicPr>
+                  <pic:blipFill>
+                    <a:blip r:embed="rId13"/>
+                    <a:stretch>
+                      <a:fillRect/>
+                    </a:stretch>
+                  </pic:blipFill>
+                  <pic:spPr>
+                    <a:xfrm>
+                      <a:off x="0" y="0"/>
+                      <a:ext cx="5400040" cy="1036955"/>
+                    </a:xfrm>
+                    <a:prstGeom prst="rect">
+                      <a:avLst/>
+                    </a:prstGeom>
+                  </pic:spPr>
+                </pic:pic>
+              </a:graphicData>
+            </a:graphic>
+          </wp:inline>
+        </w:drawing>
+      </w:r>
+    </w:p>
+    <w:p>
+      <w:pPr>
+        <w:jc w:val="both"/>
+        <w:rPr>
+          <w:bCs/>
+          <w:sz w:val="24"/>
+          <w:szCs w:val="24"/>
+        </w:rPr>
+      </w:pPr>
+      <w:r>
+        <w:rPr>
+          <w:bCs/>
+          <w:sz w:val="24"/>
+          <w:szCs w:val="24"/>
+        </w:rPr>
+        <w:t>Para mostrar cual factura es la que se está viendo, se tiene que agregar la columna deseada, en este caso, sólo se agrega “</w:t>
+      </w:r>
+      <w:proofErr w:type="spellStart"/>
+      <w:r>
+        <w:rPr>
+          <w:bCs/>
+          <w:sz w:val="24"/>
+          <w:szCs w:val="24"/>
+        </w:rPr>
+        <w:t>id_factura</w:t>
+      </w:r>
+      <w:proofErr w:type="spellEnd"/>
+      <w:r>
+        <w:rPr>
+          <w:bCs/>
+          <w:sz w:val="24"/>
+          <w:szCs w:val="24"/>
+        </w:rPr>
+        <w:t xml:space="preserve">” </w:t>
+      </w:r>
+      <w:r>
+        <w:rPr>
+          <w:bCs/>
+          <w:sz w:val="24"/>
+          <w:szCs w:val="24"/>
+        </w:rPr>
+        <w:t>en el apartado de SELECT</w:t>
+      </w:r>
+      <w:r>
+        <w:rPr>
+          <w:bCs/>
+          <w:sz w:val="24"/>
+          <w:szCs w:val="24"/>
+        </w:rPr>
+        <w:t>.</w:t>
+      </w:r>
+    </w:p>
+    <w:p>
+      <w:pPr>
+        <w:jc w:val="both"/>
+        <w:rPr>
+          <w:bCs/>
+          <w:sz w:val="24"/>
+          <w:szCs w:val="24"/>
+        </w:rPr>
+      </w:pPr>
+      <w:r>
+        <w:rPr>
+          <w:noProof/>
+        </w:rPr>
+        <w:drawing>
+          <wp:inline distT="0" distB="0" distL="0" distR="0" wp14:anchorId="38BA5FEA" wp14:editId="6E4B12D6">
+            <wp:extent cx="5400040" cy="1009650"/>
+            <wp:effectExtent l="0" t="0" r="0" b="0"/>
+            <wp:docPr id="525619263" name="Picture 1" descr="A computer screen with a white background&#10;&#10;Description automatically generated"/>
+            <wp:cNvGraphicFramePr>
+              <a:graphicFrameLocks xmlns:a="http://schemas.openxmlformats.org/drawingml/2006/main" noChangeAspect="1"/>
+            </wp:cNvGraphicFramePr>
+            <a:graphic xmlns:a="http://schemas.openxmlformats.org/drawingml/2006/main">
+              <a:graphicData uri="http://schemas.openxmlformats.org/drawingml/2006/picture">
+                <pic:pic xmlns:pic="http://schemas.openxmlformats.org/drawingml/2006/picture">
+                  <pic:nvPicPr>
+                    <pic:cNvPr id="525619263" name="Picture 1" descr="A computer screen with a white background&#10;&#10;Description automatically generated"/>
+                    <pic:cNvPicPr/>
+                  </pic:nvPicPr>
+                  <pic:blipFill>
+                    <a:blip r:embed="rId14"/>
+                    <a:stretch>
+                      <a:fillRect/>
+                    </a:stretch>
+                  </pic:blipFill>
+                  <pic:spPr>
+                    <a:xfrm>
+                      <a:off x="0" y="0"/>
+                      <a:ext cx="5400040" cy="1009650"/>
+                    </a:xfrm>
+                    <a:prstGeom prst="rect">
+                      <a:avLst/>
+                    </a:prstGeom>
+                  </pic:spPr>
+                </pic:pic>
+              </a:graphicData>
+            </a:graphic>
+          </wp:inline>
+        </w:drawing>
+      </w:r>
+    </w:p>
+    <w:p>
+      <w:pPr>
+        <w:jc w:val="both"/>
+        <w:rPr>
+          <w:bCs/>
+          <w:sz w:val="24"/>
+          <w:szCs w:val="24"/>
+          <w:lang w:val="es-419"/>
+        </w:rPr>
+      </w:pPr>
+    </w:p>
+    <w:p>
+      <w:pPr>
+        <w:jc w:val="both"/>
+        <w:rPr>
+          <w:bCs/>
+          <w:sz w:val="24"/>
+          <w:szCs w:val="24"/>
+        </w:rPr>
+      </w:pPr>
+      <w:r>
+        <w:rPr>
+          <w:bCs/>
+          <w:sz w:val="24"/>
+          <w:szCs w:val="24"/>
+          <w:lang w:val="es-419"/>
+        </w:rPr>
+        <w:lastRenderedPageBreak/>
+        <w:t>Para mostrar el nombre del c</w:t>
+      </w:r>
+      <w:r>
+        <w:rPr>
+          <w:bCs/>
+          <w:sz w:val="24"/>
+          <w:szCs w:val="24"/>
+          <w:lang w:val="es-419"/>
+        </w:rPr>
+        <w:t>liente y su dirección</w:t>
+      </w:r>
+      <w:r>
+        <w:rPr>
+          <w:bCs/>
+          <w:sz w:val="24"/>
+          <w:szCs w:val="24"/>
+        </w:rPr>
+        <w:t xml:space="preserve"> junto con los la ID y la fecha de la factura 1:</w:t>
+      </w:r>
+    </w:p>
+    <w:p>
+      <w:pPr>
+        <w:jc w:val="both"/>
+        <w:rPr>
+          <w:bCs/>
+          <w:sz w:val="24"/>
+          <w:szCs w:val="24"/>
+        </w:rPr>
+      </w:pPr>
+      <w:r>
+        <w:rPr>
+          <w:bCs/>
+          <w:sz w:val="24"/>
+          <w:szCs w:val="24"/>
+        </w:rPr>
+        <w:drawing>
+          <wp:inline distT="0" distB="0" distL="0" distR="0" wp14:anchorId="5507BF2A" wp14:editId="39592809">
+            <wp:extent cx="5400040" cy="1299845"/>
+            <wp:effectExtent l="0" t="0" r="0" b="0"/>
+            <wp:docPr id="1936616396" name="Picture 1" descr="A screenshot of a computer&#10;&#10;Description automatically generated"/>
+            <wp:cNvGraphicFramePr>
+              <a:graphicFrameLocks xmlns:a="http://schemas.openxmlformats.org/drawingml/2006/main" noChangeAspect="1"/>
+            </wp:cNvGraphicFramePr>
+            <a:graphic xmlns:a="http://schemas.openxmlformats.org/drawingml/2006/main">
+              <a:graphicData uri="http://schemas.openxmlformats.org/drawingml/2006/picture">
+                <pic:pic xmlns:pic="http://schemas.openxmlformats.org/drawingml/2006/picture">
+                  <pic:nvPicPr>
+                    <pic:cNvPr id="1936616396" name="Picture 1" descr="A screenshot of a computer&#10;&#10;Description automatically generated"/>
+                    <pic:cNvPicPr/>
+                  </pic:nvPicPr>
+                  <pic:blipFill>
+                    <a:blip r:embed="rId15"/>
+                    <a:stretch>
+                      <a:fillRect/>
+                    </a:stretch>
+                  </pic:blipFill>
+                  <pic:spPr>
+                    <a:xfrm>
+                      <a:off x="0" y="0"/>
+                      <a:ext cx="5400040" cy="1299845"/>
+                    </a:xfrm>
+                    <a:prstGeom prst="rect">
+                      <a:avLst/>
+                    </a:prstGeom>
+                  </pic:spPr>
+                </pic:pic>
+              </a:graphicData>
+            </a:graphic>
+          </wp:inline>
+        </w:drawing>
+      </w:r>
+    </w:p>
+    <w:p>
+      <w:pPr>
+        <w:jc w:val="both"/>
+        <w:rPr>
+          <w:bCs/>
+          <w:sz w:val="24"/>
+          <w:szCs w:val="24"/>
+          <w:lang w:val="es-419"/>
+        </w:rPr>
+      </w:pPr>
+      <w:r>
+        <w:rPr>
+          <w:bCs/>
+          <w:sz w:val="24"/>
+          <w:szCs w:val="24"/>
+          <w:lang w:val="es-419"/>
+        </w:rPr>
+        <w:t>Para actualiz</w:t>
+      </w:r>
+      <w:r>
+        <w:rPr>
+          <w:bCs/>
+          <w:sz w:val="24"/>
+          <w:szCs w:val="24"/>
+          <w:lang w:val="es-419"/>
+        </w:rPr>
+        <w:t>ar el total de la factura y mostrarla en la tabla de facturas</w:t>
+      </w:r>
+      <w:r>
+        <w:rPr>
+          <w:bCs/>
+          <w:sz w:val="24"/>
+          <w:szCs w:val="24"/>
+          <w:lang w:val="es-419"/>
+        </w:rPr>
+        <w:t>:</w:t>
+      </w:r>
+    </w:p>
+    <w:p>
+      <w:pPr>
+        <w:jc w:val="both"/>
+        <w:rPr>
+          <w:bCs/>
+          <w:sz w:val="24"/>
+          <w:szCs w:val="24"/>
+          <w:lang w:val="es-419"/>
+        </w:rPr>
+      </w:pPr>
+      <w:r>
+        <w:rPr>
+          <w:bCs/>
+          <w:sz w:val="24"/>
+          <w:szCs w:val="24"/>
+          <w:lang w:val="es-419"/>
+        </w:rPr>
+        <w:drawing>
+          <wp:inline distT="0" distB="0" distL="0" distR="0" wp14:anchorId="54743AF8" wp14:editId="2CAFA6E9">
+            <wp:extent cx="5400040" cy="1283970"/>
+            <wp:effectExtent l="0" t="0" r="0" b="0"/>
+            <wp:docPr id="871502852" name="Picture 1" descr="A screenshot of a computer&#10;&#10;Description automatically generated"/>
+            <wp:cNvGraphicFramePr>
+              <a:graphicFrameLocks xmlns:a="http://schemas.openxmlformats.org/drawingml/2006/main" noChangeAspect="1"/>
+            </wp:cNvGraphicFramePr>
+            <a:graphic xmlns:a="http://schemas.openxmlformats.org/drawingml/2006/main">
+              <a:graphicData uri="http://schemas.openxmlformats.org/drawingml/2006/picture">
+                <pic:pic xmlns:pic="http://schemas.openxmlformats.org/drawingml/2006/picture">
+                  <pic:nvPicPr>
+                    <pic:cNvPr id="871502852" name="Picture 1" descr="A screenshot of a computer&#10;&#10;Description automatically generated"/>
+                    <pic:cNvPicPr/>
+                  </pic:nvPicPr>
+                  <pic:blipFill>
+                    <a:blip r:embed="rId16"/>
+                    <a:stretch>
+                      <a:fillRect/>
+                    </a:stretch>
+                  </pic:blipFill>
+                  <pic:spPr>
+                    <a:xfrm>
+                      <a:off x="0" y="0"/>
+                      <a:ext cx="5400040" cy="1283970"/>
+                    </a:xfrm>
+                    <a:prstGeom prst="rect">
+                      <a:avLst/>
+                    </a:prstGeom>
+                  </pic:spPr>
+                </pic:pic>
+              </a:graphicData>
+            </a:graphic>
+          </wp:inline>
+        </w:drawing>
+      </w:r>
+    </w:p>
+    <w:p>
+      <w:pPr>
+        <w:jc w:val="both"/>
+        <w:rPr>
+          <w:bCs/>
+          <w:sz w:val="24"/>
+          <w:szCs w:val="24"/>
+          <w:lang w:val="es-419"/>
+        </w:rPr>
+      </w:pPr>
+      <w:r>
+        <w:rPr>
+          <w:bCs/>
+          <w:sz w:val="24"/>
+          <w:szCs w:val="24"/>
+          <w:lang w:val="es-419"/>
+        </w:rPr>
+        <w:t>Para mostrar la fecha de vencimiento de cada factura a nombre del respectivo cliente:</w:t>
+      </w:r>
+    </w:p>
+    <w:p>
+      <w:pPr>
+        <w:jc w:val="both"/>
+        <w:rPr>
+          <w:bCs/>
+          <w:sz w:val="24"/>
+          <w:szCs w:val="24"/>
+          <w:lang w:val="es-419"/>
+        </w:rPr>
+      </w:pPr>
+      <w:r>
+        <w:rPr>
+          <w:bCs/>
+          <w:sz w:val="24"/>
+          <w:szCs w:val="24"/>
+          <w:lang w:val="es-419"/>
+        </w:rPr>
+        <w:drawing>
+          <wp:inline distT="0" distB="0" distL="0" distR="0" wp14:anchorId="0FA322C8" wp14:editId="12D55A28">
+            <wp:extent cx="5400040" cy="1196340"/>
+            <wp:effectExtent l="0" t="0" r="0" b="3810"/>
+            <wp:docPr id="638760722" name="Picture 1" descr="A screenshot of a computer&#10;&#10;Description automatically generated"/>
+            <wp:cNvGraphicFramePr>
+              <a:graphicFrameLocks xmlns:a="http://schemas.openxmlformats.org/drawingml/2006/main" noChangeAspect="1"/>
+            </wp:cNvGraphicFramePr>
+            <a:graphic xmlns:a="http://schemas.openxmlformats.org/drawingml/2006/main">
+              <a:graphicData uri="http://schemas.openxmlformats.org/drawingml/2006/picture">
+                <pic:pic xmlns:pic="http://schemas.openxmlformats.org/drawingml/2006/picture">
+                  <pic:nvPicPr>
+                    <pic:cNvPr id="638760722" name="Picture 1" descr="A screenshot of a computer&#10;&#10;Description automatically generated"/>
+                    <pic:cNvPicPr/>
+                  </pic:nvPicPr>
+                  <pic:blipFill>
+                    <a:blip r:embed="rId17"/>
+                    <a:stretch>
+                      <a:fillRect/>
+                    </a:stretch>
+                  </pic:blipFill>
+                  <pic:spPr>
+                    <a:xfrm>
+                      <a:off x="0" y="0"/>
+                      <a:ext cx="5400040" cy="1196340"/>
+                    </a:xfrm>
+                    <a:prstGeom prst="rect">
+                      <a:avLst/>
+                    </a:prstGeom>
+                  </pic:spPr>
+                </pic:pic>
+              </a:graphicData>
+            </a:graphic>
+          </wp:inline>
+        </w:drawing>
+      </w:r>
+    </w:p>
+    <w:p>
+      <w:pPr>
+        <w:jc w:val="both"/>
+        <w:rPr>
+          <w:bCs/>
+          <w:sz w:val="24"/>
+          <w:szCs w:val="24"/>
+        </w:rPr>
+      </w:pPr>
+      <w:r>
+        <w:rPr>
+          <w:bCs/>
+          <w:sz w:val="24"/>
+          <w:szCs w:val="24"/>
+          <w:lang w:val="es-419"/>
+        </w:rPr>
+        <w:t>Para mostrar los d</w:t>
+      </w:r>
+      <w:proofErr w:type="spellStart"/>
+      <w:r>
+        <w:rPr>
+          <w:bCs/>
+          <w:sz w:val="24"/>
+          <w:szCs w:val="24"/>
+        </w:rPr>
+        <w:t>ías</w:t>
+      </w:r>
+      <w:proofErr w:type="spellEnd"/>
+      <w:r>
+        <w:rPr>
+          <w:bCs/>
+          <w:sz w:val="24"/>
+          <w:szCs w:val="24"/>
+        </w:rPr>
+        <w:t xml:space="preserve"> que han pasado desde la creación de cierta factura, se utiliza </w:t>
+      </w:r>
+      <w:proofErr w:type="spellStart"/>
+      <w:proofErr w:type="gramStart"/>
+      <w:r>
+        <w:rPr>
+          <w:bCs/>
+          <w:sz w:val="24"/>
+          <w:szCs w:val="24"/>
+        </w:rPr>
+        <w:t>datediff</w:t>
+      </w:r>
+      <w:proofErr w:type="spellEnd"/>
+      <w:r>
+        <w:rPr>
+          <w:bCs/>
+          <w:sz w:val="24"/>
+          <w:szCs w:val="24"/>
+        </w:rPr>
+        <w:t>(</w:t>
+      </w:r>
+      <w:proofErr w:type="gramEnd"/>
+      <w:r>
+        <w:rPr>
+          <w:bCs/>
+          <w:sz w:val="24"/>
+          <w:szCs w:val="24"/>
+        </w:rPr>
+        <w:t xml:space="preserve">exp1, exp2) donde exp1 y exp2 son las fechas y se hace la resta de exp1 a exp2. En este caso se utiliza </w:t>
+      </w:r>
+      <w:proofErr w:type="spellStart"/>
+      <w:proofErr w:type="gramStart"/>
+      <w:r>
+        <w:rPr>
+          <w:bCs/>
+          <w:sz w:val="24"/>
+          <w:szCs w:val="24"/>
+        </w:rPr>
+        <w:t>now</w:t>
+      </w:r>
+      <w:proofErr w:type="spellEnd"/>
+      <w:r>
+        <w:rPr>
+          <w:bCs/>
+          <w:sz w:val="24"/>
+          <w:szCs w:val="24"/>
+        </w:rPr>
+        <w:t>(</w:t>
+      </w:r>
+      <w:proofErr w:type="gramEnd"/>
+      <w:r>
+        <w:rPr>
+          <w:bCs/>
+          <w:sz w:val="24"/>
+          <w:szCs w:val="24"/>
+        </w:rPr>
+        <w:t>) como exp1:</w:t>
+      </w:r>
+    </w:p>
+    <w:p>
+      <w:pPr>
+        <w:jc w:val="both"/>
+        <w:rPr>
           <w:bCs/>
           <w:sz w:val="24"/>
           <w:szCs w:val="24"/>
@@ -7634,9 +8846,277 @@
       </w:pPr>
       <w:r>
         <w:rPr>
-          <w:noProof/>
-        </w:rPr>
-        <w:t xml:space="preserve">Para obtener la información, es necesario </w:t>
+          <w:bCs/>
+          <w:sz w:val="24"/>
+          <w:szCs w:val="24"/>
+        </w:rPr>
+        <w:drawing>
+          <wp:inline distT="0" distB="0" distL="0" distR="0" wp14:anchorId="02638DB7" wp14:editId="512BA26F">
+            <wp:extent cx="5400040" cy="1313180"/>
+            <wp:effectExtent l="0" t="0" r="0" b="1270"/>
+            <wp:docPr id="1408241037" name="Picture 1" descr="A screenshot of a computer&#10;&#10;Description automatically generated"/>
+            <wp:cNvGraphicFramePr>
+              <a:graphicFrameLocks xmlns:a="http://schemas.openxmlformats.org/drawingml/2006/main" noChangeAspect="1"/>
+            </wp:cNvGraphicFramePr>
+            <a:graphic xmlns:a="http://schemas.openxmlformats.org/drawingml/2006/main">
+              <a:graphicData uri="http://schemas.openxmlformats.org/drawingml/2006/picture">
+                <pic:pic xmlns:pic="http://schemas.openxmlformats.org/drawingml/2006/picture">
+                  <pic:nvPicPr>
+                    <pic:cNvPr id="1408241037" name="Picture 1" descr="A screenshot of a computer&#10;&#10;Description automatically generated"/>
+                    <pic:cNvPicPr/>
+                  </pic:nvPicPr>
+                  <pic:blipFill>
+                    <a:blip r:embed="rId18"/>
+                    <a:stretch>
+                      <a:fillRect/>
+                    </a:stretch>
+                  </pic:blipFill>
+                  <pic:spPr>
+                    <a:xfrm>
+                      <a:off x="0" y="0"/>
+                      <a:ext cx="5400040" cy="1313180"/>
+                    </a:xfrm>
+                    <a:prstGeom prst="rect">
+                      <a:avLst/>
+                    </a:prstGeom>
+                  </pic:spPr>
+                </pic:pic>
+              </a:graphicData>
+            </a:graphic>
+          </wp:inline>
+        </w:drawing>
+      </w:r>
+    </w:p>
+    <w:p>
+      <w:pPr>
+        <w:jc w:val="both"/>
+        <w:rPr>
+          <w:bCs/>
+          <w:sz w:val="24"/>
+          <w:szCs w:val="24"/>
+          <w:lang w:val="es-419"/>
+        </w:rPr>
+      </w:pPr>
+      <w:r>
+        <w:rPr>
+          <w:bCs/>
+          <w:sz w:val="24"/>
+          <w:szCs w:val="24"/>
+          <w:lang w:val="es-419"/>
+        </w:rPr>
+        <w:t>Para mostrar la cantidad de p</w:t>
+      </w:r>
+      <w:r>
+        <w:rPr>
+          <w:bCs/>
+          <w:sz w:val="24"/>
+          <w:szCs w:val="24"/>
+          <w:lang w:val="es-419"/>
+        </w:rPr>
+        <w:t>roductos por factura y su precio:</w:t>
+      </w:r>
+    </w:p>
+    <w:p>
+      <w:pPr>
+        <w:jc w:val="both"/>
+        <w:rPr>
+          <w:bCs/>
+          <w:sz w:val="24"/>
+          <w:szCs w:val="24"/>
+          <w:lang w:val="es-419"/>
+        </w:rPr>
+      </w:pPr>
+      <w:r>
+        <w:rPr>
+          <w:bCs/>
+          <w:sz w:val="24"/>
+          <w:szCs w:val="24"/>
+          <w:lang w:val="es-419"/>
+        </w:rPr>
+        <w:lastRenderedPageBreak/>
+        <w:drawing>
+          <wp:inline distT="0" distB="0" distL="0" distR="0" wp14:anchorId="2F81DF2E" wp14:editId="1A8E3F94">
+            <wp:extent cx="5400040" cy="1924685"/>
+            <wp:effectExtent l="0" t="0" r="0" b="0"/>
+            <wp:docPr id="1510328876" name="Picture 1" descr="A screenshot of a computer&#10;&#10;Description automatically generated"/>
+            <wp:cNvGraphicFramePr>
+              <a:graphicFrameLocks xmlns:a="http://schemas.openxmlformats.org/drawingml/2006/main" noChangeAspect="1"/>
+            </wp:cNvGraphicFramePr>
+            <a:graphic xmlns:a="http://schemas.openxmlformats.org/drawingml/2006/main">
+              <a:graphicData uri="http://schemas.openxmlformats.org/drawingml/2006/picture">
+                <pic:pic xmlns:pic="http://schemas.openxmlformats.org/drawingml/2006/picture">
+                  <pic:nvPicPr>
+                    <pic:cNvPr id="1510328876" name="Picture 1" descr="A screenshot of a computer&#10;&#10;Description automatically generated"/>
+                    <pic:cNvPicPr/>
+                  </pic:nvPicPr>
+                  <pic:blipFill>
+                    <a:blip r:embed="rId19"/>
+                    <a:stretch>
+                      <a:fillRect/>
+                    </a:stretch>
+                  </pic:blipFill>
+                  <pic:spPr>
+                    <a:xfrm>
+                      <a:off x="0" y="0"/>
+                      <a:ext cx="5400040" cy="1924685"/>
+                    </a:xfrm>
+                    <a:prstGeom prst="rect">
+                      <a:avLst/>
+                    </a:prstGeom>
+                  </pic:spPr>
+                </pic:pic>
+              </a:graphicData>
+            </a:graphic>
+          </wp:inline>
+        </w:drawing>
+      </w:r>
+    </w:p>
+    <w:p>
+      <w:pPr>
+        <w:jc w:val="both"/>
+        <w:rPr>
+          <w:bCs/>
+          <w:sz w:val="24"/>
+          <w:szCs w:val="24"/>
+          <w:lang w:val="es-419"/>
+        </w:rPr>
+      </w:pPr>
+      <w:r>
+        <w:rPr>
+          <w:bCs/>
+          <w:sz w:val="24"/>
+          <w:szCs w:val="24"/>
+          <w:lang w:val="es-419"/>
+        </w:rPr>
+        <w:t>Para mostrar el producto con el menor precio:</w:t>
+      </w:r>
+    </w:p>
+    <w:p>
+      <w:pPr>
+        <w:jc w:val="both"/>
+        <w:rPr>
+          <w:bCs/>
+          <w:sz w:val="24"/>
+          <w:szCs w:val="24"/>
+          <w:lang w:val="es-419"/>
+        </w:rPr>
+      </w:pPr>
+      <w:r>
+        <w:rPr>
+          <w:bCs/>
+          <w:sz w:val="24"/>
+          <w:szCs w:val="24"/>
+          <w:lang w:val="es-419"/>
+        </w:rPr>
+        <w:drawing>
+          <wp:inline distT="0" distB="0" distL="0" distR="0" wp14:anchorId="13B77E0F" wp14:editId="20167C61">
+            <wp:extent cx="5400040" cy="1487170"/>
+            <wp:effectExtent l="0" t="0" r="0" b="0"/>
+            <wp:docPr id="192483396" name="Picture 1" descr="A screenshot of a computer&#10;&#10;Description automatically generated"/>
+            <wp:cNvGraphicFramePr>
+              <a:graphicFrameLocks xmlns:a="http://schemas.openxmlformats.org/drawingml/2006/main" noChangeAspect="1"/>
+            </wp:cNvGraphicFramePr>
+            <a:graphic xmlns:a="http://schemas.openxmlformats.org/drawingml/2006/main">
+              <a:graphicData uri="http://schemas.openxmlformats.org/drawingml/2006/picture">
+                <pic:pic xmlns:pic="http://schemas.openxmlformats.org/drawingml/2006/picture">
+                  <pic:nvPicPr>
+                    <pic:cNvPr id="192483396" name="Picture 1" descr="A screenshot of a computer&#10;&#10;Description automatically generated"/>
+                    <pic:cNvPicPr/>
+                  </pic:nvPicPr>
+                  <pic:blipFill>
+                    <a:blip r:embed="rId20"/>
+                    <a:stretch>
+                      <a:fillRect/>
+                    </a:stretch>
+                  </pic:blipFill>
+                  <pic:spPr>
+                    <a:xfrm>
+                      <a:off x="0" y="0"/>
+                      <a:ext cx="5400040" cy="1487170"/>
+                    </a:xfrm>
+                    <a:prstGeom prst="rect">
+                      <a:avLst/>
+                    </a:prstGeom>
+                  </pic:spPr>
+                </pic:pic>
+              </a:graphicData>
+            </a:graphic>
+          </wp:inline>
+        </w:drawing>
+      </w:r>
+    </w:p>
+    <w:p>
+      <w:pPr>
+        <w:jc w:val="both"/>
+        <w:rPr>
+          <w:bCs/>
+          <w:sz w:val="24"/>
+          <w:szCs w:val="24"/>
+          <w:lang w:val="es-419"/>
+        </w:rPr>
+      </w:pPr>
+    </w:p>
+    <w:p>
+      <w:pPr>
+        <w:jc w:val="center"/>
+        <w:rPr>
+          <w:b/>
+          <w:sz w:val="36"/>
+          <w:szCs w:val="36"/>
+        </w:rPr>
+      </w:pPr>
+      <w:r>
+        <w:rPr>
+          <w:b/>
+          <w:sz w:val="36"/>
+          <w:szCs w:val="36"/>
+          <w:lang w:val="es-419"/>
+        </w:rPr>
+        <w:t>Conclusión</w:t>
+      </w:r>
+    </w:p>
+    <w:p>
+      <w:pPr>
+        <w:jc w:val="both"/>
+        <w:rPr>
+          <w:bCs/>
+          <w:sz w:val="24"/>
+          <w:szCs w:val="24"/>
+        </w:rPr>
+      </w:pPr>
+      <w:r>
+        <w:rPr>
+          <w:bCs/>
+          <w:sz w:val="24"/>
+          <w:szCs w:val="24"/>
+        </w:rPr>
+        <w:t xml:space="preserve">Hay muchas formas muy variadas para utilizar las búsquedas </w:t>
+      </w:r>
+      <w:r>
+        <w:rPr>
+          <w:bCs/>
+          <w:sz w:val="24"/>
+          <w:szCs w:val="24"/>
+        </w:rPr>
+        <w:t xml:space="preserve">y actualizaciones, incluso sería posible insertar datos nuevos haciendo operaciones con información de otras tablas. </w:t>
+      </w:r>
+    </w:p>
+    <w:p>
+      <w:pPr>
+        <w:jc w:val="both"/>
+        <w:rPr>
+          <w:bCs/>
+          <w:sz w:val="24"/>
+          <w:szCs w:val="24"/>
+        </w:rPr>
+      </w:pPr>
+      <w:r>
+        <w:rPr>
+          <w:bCs/>
+          <w:sz w:val="24"/>
+          <w:szCs w:val="24"/>
+        </w:rPr>
+        <w:t>En el caso del sistema de facturación, es más simple obtener las búsquedas que se necesitan componiendo una búsqueda con funciones, o también haciendo una búsqueda que utilice más de una tabla.</w:t>
       </w:r>
     </w:p>
     <w:sectPr>

</xml_diff>